<commit_message>
Archivos para presentacion y logos
</commit_message>
<xml_diff>
--- a/Planificacion Ambientes no P.docx
+++ b/Planificacion Ambientes no P.docx
@@ -1,6 +1,6 @@
 
 <file path=word/document.xml><?xml version="1.0" encoding="utf-8"?>
-<w:document xmlns:wpc="http://schemas.microsoft.com/office/word/2010/wordprocessingCanvas" xmlns:cx="http://schemas.microsoft.com/office/drawing/2014/chartex" xmlns:mc="http://schemas.openxmlformats.org/markup-compatibility/2006" xmlns:o="urn:schemas-microsoft-com:office:office" xmlns:r="http://schemas.openxmlformats.org/officeDocument/2006/relationships" xmlns:m="http://schemas.openxmlformats.org/officeDocument/2006/math" xmlns:v="urn:schemas-microsoft-com:vml" xmlns:wp14="http://schemas.microsoft.com/office/word/2010/wordprocessingDrawing" xmlns:wp="http://schemas.openxmlformats.org/drawingml/2006/wordprocessingDrawing" xmlns:w10="urn:schemas-microsoft-com:office:word" xmlns:w="http://schemas.openxmlformats.org/wordprocessingml/2006/main" xmlns:w14="http://schemas.microsoft.com/office/word/2010/wordml" xmlns:w15="http://schemas.microsoft.com/office/word/2012/wordml" xmlns:w16se="http://schemas.microsoft.com/office/word/2015/wordml/symex" xmlns:wpg="http://schemas.microsoft.com/office/word/2010/wordprocessingGroup" xmlns:wpi="http://schemas.microsoft.com/office/word/2010/wordprocessingInk" xmlns:wne="http://schemas.microsoft.com/office/word/2006/wordml" xmlns:wps="http://schemas.microsoft.com/office/word/2010/wordprocessingShape" mc:Ignorable="w14 w15 w16se wp14">
+<w:document xmlns:wpc="http://schemas.microsoft.com/office/word/2010/wordprocessingCanvas" xmlns:cx="http://schemas.microsoft.com/office/drawing/2014/chartex" xmlns:cx1="http://schemas.microsoft.com/office/drawing/2015/9/8/chartex" xmlns:cx2="http://schemas.microsoft.com/office/drawing/2015/10/21/chartex" xmlns:cx3="http://schemas.microsoft.com/office/drawing/2016/5/9/chartex" xmlns:cx4="http://schemas.microsoft.com/office/drawing/2016/5/10/chartex" xmlns:cx5="http://schemas.microsoft.com/office/drawing/2016/5/11/chartex" xmlns:cx6="http://schemas.microsoft.com/office/drawing/2016/5/12/chartex" xmlns:cx7="http://schemas.microsoft.com/office/drawing/2016/5/13/chartex" xmlns:cx8="http://schemas.microsoft.com/office/drawing/2016/5/14/chartex" xmlns:mc="http://schemas.openxmlformats.org/markup-compatibility/2006" xmlns:aink="http://schemas.microsoft.com/office/drawing/2016/ink" xmlns:am3d="http://schemas.microsoft.com/office/drawing/2017/model3d" xmlns:o="urn:schemas-microsoft-com:office:office" xmlns:r="http://schemas.openxmlformats.org/officeDocument/2006/relationships" xmlns:m="http://schemas.openxmlformats.org/officeDocument/2006/math" xmlns:v="urn:schemas-microsoft-com:vml" xmlns:wp14="http://schemas.microsoft.com/office/word/2010/wordprocessingDrawing" xmlns:wp="http://schemas.openxmlformats.org/drawingml/2006/wordprocessingDrawing" xmlns:w10="urn:schemas-microsoft-com:office:word" xmlns:w="http://schemas.openxmlformats.org/wordprocessingml/2006/main" xmlns:w14="http://schemas.microsoft.com/office/word/2010/wordml" xmlns:w15="http://schemas.microsoft.com/office/word/2012/wordml" xmlns:w16cid="http://schemas.microsoft.com/office/word/2016/wordml/cid" xmlns:w16se="http://schemas.microsoft.com/office/word/2015/wordml/symex" xmlns:wpg="http://schemas.microsoft.com/office/word/2010/wordprocessingGroup" xmlns:wpi="http://schemas.microsoft.com/office/word/2010/wordprocessingInk" xmlns:wne="http://schemas.microsoft.com/office/word/2006/wordml" xmlns:wps="http://schemas.microsoft.com/office/word/2010/wordprocessingShape" mc:Ignorable="w14 w15 w16se w16cid wp14">
   <w:body>
     <w:tbl>
       <w:tblPr>
@@ -1643,23 +1643,13 @@
                 <w:lang w:val="es-US" w:eastAsia="es-US"/>
               </w:rPr>
             </w:pPr>
-            <w:proofErr w:type="spellStart"/>
             <w:r>
               <w:rPr>
                 <w:rFonts w:ascii="Calibri" w:eastAsia="Times New Roman" w:hAnsi="Calibri" w:cs="Calibri"/>
                 <w:color w:val="000000"/>
                 <w:lang w:val="es-US" w:eastAsia="es-US"/>
               </w:rPr>
-              <w:t>Antony</w:t>
-            </w:r>
-            <w:proofErr w:type="spellEnd"/>
-            <w:r>
-              <w:rPr>
-                <w:rFonts w:ascii="Calibri" w:eastAsia="Times New Roman" w:hAnsi="Calibri" w:cs="Calibri"/>
-                <w:color w:val="000000"/>
-                <w:lang w:val="es-US" w:eastAsia="es-US"/>
-              </w:rPr>
-              <w:t xml:space="preserve"> </w:t>
+              <w:t xml:space="preserve">Antony </w:t>
             </w:r>
             <w:proofErr w:type="spellStart"/>
             <w:r>
@@ -2186,6 +2176,12 @@
           <w:lang w:val="es-ES"/>
         </w:rPr>
       </w:pPr>
+      <w:r>
+        <w:rPr>
+          <w:lang w:val="es-ES"/>
+        </w:rPr>
+        <w:t>Paso 2</w:t>
+      </w:r>
     </w:p>
     <w:p>
       <w:pPr>
@@ -2197,28 +2193,22 @@
         <w:rPr>
           <w:lang w:val="es-ES"/>
         </w:rPr>
-        <w:t>Paso 2</w:t>
-      </w:r>
-    </w:p>
-    <w:p>
-      <w:pPr>
-        <w:rPr>
-          <w:lang w:val="es-ES"/>
-        </w:rPr>
-      </w:pPr>
-      <w:r>
-        <w:rPr>
-          <w:lang w:val="es-ES"/>
-        </w:rPr>
-        <w:t>Al ser usuario nuevo de la aplicación es recomendable leer la descripción de la aplicación y los alcances de la misma para saber si es lo que estamos buscando.</w:t>
-      </w:r>
-    </w:p>
-    <w:p>
-      <w:pPr>
-        <w:rPr>
-          <w:lang w:val="es-ES"/>
-        </w:rPr>
-      </w:pPr>
+        <w:t xml:space="preserve">Al ser usuario nuevo de la aplicación es recomendable leer la descripción de la aplicación y los alcances de </w:t>
+      </w:r>
+      <w:proofErr w:type="gramStart"/>
+      <w:r>
+        <w:rPr>
+          <w:lang w:val="es-ES"/>
+        </w:rPr>
+        <w:t>la misma</w:t>
+      </w:r>
+      <w:proofErr w:type="gramEnd"/>
+      <w:r>
+        <w:rPr>
+          <w:lang w:val="es-ES"/>
+        </w:rPr>
+        <w:t xml:space="preserve"> para saber si es lo que estamos buscando.</w:t>
+      </w:r>
     </w:p>
     <w:p>
       <w:pPr>
@@ -2299,13 +2289,8 @@
           <w:numId w:val="25"/>
         </w:numPr>
       </w:pPr>
-      <w:proofErr w:type="spellStart"/>
-      <w:r>
-        <w:t>Una</w:t>
-      </w:r>
-      <w:proofErr w:type="spellEnd"/>
-      <w:r>
-        <w:t xml:space="preserve"> </w:t>
+      <w:r>
+        <w:t xml:space="preserve">Una </w:t>
       </w:r>
       <w:proofErr w:type="spellStart"/>
       <w:r>
@@ -2405,13 +2390,8 @@
           <w:numId w:val="25"/>
         </w:numPr>
       </w:pPr>
-      <w:proofErr w:type="spellStart"/>
-      <w:r>
-        <w:t>Una</w:t>
-      </w:r>
-      <w:proofErr w:type="spellEnd"/>
-      <w:r>
-        <w:t xml:space="preserve"> </w:t>
+      <w:r>
+        <w:t xml:space="preserve">Una </w:t>
       </w:r>
       <w:proofErr w:type="spellStart"/>
       <w:r>
@@ -2451,6 +2431,26 @@
           <w:lang w:val="es-ES"/>
         </w:rPr>
       </w:pPr>
+      <w:r>
+        <w:rPr>
+          <w:lang w:val="es-ES"/>
+        </w:rPr>
+        <w:t xml:space="preserve">Una vez el usuario se ha registrado y </w:t>
+      </w:r>
+      <w:proofErr w:type="spellStart"/>
+      <w:r>
+        <w:rPr>
+          <w:lang w:val="es-ES"/>
+        </w:rPr>
+        <w:t>logueado</w:t>
+      </w:r>
+      <w:proofErr w:type="spellEnd"/>
+      <w:r>
+        <w:rPr>
+          <w:lang w:val="es-ES"/>
+        </w:rPr>
+        <w:t xml:space="preserve"> debe registrar datos como su dirección origen por ejemplo “terminal Quitumbe” y una dirección destino por ejemplo “Manta” además de la hora de salida deseado.</w:t>
+      </w:r>
     </w:p>
     <w:p>
       <w:pPr>
@@ -2462,35 +2462,7 @@
         <w:rPr>
           <w:lang w:val="es-ES"/>
         </w:rPr>
-        <w:t xml:space="preserve">Una vez el usuario se ha registrado y </w:t>
-      </w:r>
-      <w:proofErr w:type="spellStart"/>
-      <w:r>
-        <w:rPr>
-          <w:lang w:val="es-ES"/>
-        </w:rPr>
-        <w:t>logueado</w:t>
-      </w:r>
-      <w:proofErr w:type="spellEnd"/>
-      <w:r>
-        <w:rPr>
-          <w:lang w:val="es-ES"/>
-        </w:rPr>
-        <w:t xml:space="preserve"> debe registrar datos como su dirección origen por ejemplo “terminal </w:t>
-      </w:r>
-      <w:proofErr w:type="spellStart"/>
-      <w:r>
-        <w:rPr>
-          <w:lang w:val="es-ES"/>
-        </w:rPr>
-        <w:t>Quitumbe</w:t>
-      </w:r>
-      <w:proofErr w:type="spellEnd"/>
-      <w:r>
-        <w:rPr>
-          <w:lang w:val="es-ES"/>
-        </w:rPr>
-        <w:t>” y una dirección destino por ejemplo “Manta” además de la hora de salida deseado.</w:t>
+        <w:t>Paso 5</w:t>
       </w:r>
     </w:p>
     <w:p>
@@ -2499,6 +2471,12 @@
           <w:lang w:val="es-ES"/>
         </w:rPr>
       </w:pPr>
+      <w:r>
+        <w:rPr>
+          <w:lang w:val="es-ES"/>
+        </w:rPr>
+        <w:t>Una vez suministrado los datos la aplicación nos devolverá los resultados de disponibilidad de boletos y horario. Además de condiciones climáticas y afluencia de personas, destinos más visitados y recomendaciones para de lugares para viajar.</w:t>
+      </w:r>
     </w:p>
     <w:p>
       <w:pPr>
@@ -2510,7 +2488,7 @@
         <w:rPr>
           <w:lang w:val="es-ES"/>
         </w:rPr>
-        <w:t>Paso 5</w:t>
+        <w:t>Paso 6</w:t>
       </w:r>
     </w:p>
     <w:p>
@@ -2523,8 +2501,7 @@
         <w:rPr>
           <w:lang w:val="es-ES"/>
         </w:rPr>
-        <w:lastRenderedPageBreak/>
-        <w:t>Una vez suministrado los datos la aplicación nos devolverá los resultados de disponibilidad de boletos y horario. Además de condiciones climáticas y afluencia de personas, destinos más visitados y recomendaciones para de lugares para viajar.</w:t>
+        <w:t>En este paso se procede a la reserva y compra de los boletos, donde el usuario deberá elegir los asientos que va a reservar para posteriormente comprar.</w:t>
       </w:r>
     </w:p>
     <w:p>
@@ -2533,6 +2510,13 @@
           <w:lang w:val="es-ES"/>
         </w:rPr>
       </w:pPr>
+      <w:r>
+        <w:rPr>
+          <w:lang w:val="es-ES"/>
+        </w:rPr>
+        <w:lastRenderedPageBreak/>
+        <w:t>Cabe recalcar que cada paso pude regresar a un anterior, pero después de haberse realizado el pago ya no se puede dar marcha atrás.</w:t>
+      </w:r>
     </w:p>
     <w:p>
       <w:pPr>
@@ -2540,6 +2524,12 @@
           <w:lang w:val="es-ES"/>
         </w:rPr>
       </w:pPr>
+      <w:r>
+        <w:rPr>
+          <w:lang w:val="es-ES"/>
+        </w:rPr>
+        <w:t>Paso 7</w:t>
+      </w:r>
     </w:p>
     <w:p>
       <w:pPr>
@@ -2547,6 +2537,12 @@
           <w:lang w:val="es-ES"/>
         </w:rPr>
       </w:pPr>
+      <w:r>
+        <w:rPr>
+          <w:lang w:val="es-ES"/>
+        </w:rPr>
+        <w:t>Una vez elegidos los asientos el sistema requerirá la forma de pago de los mismo ya sea con pago con tarjeta de crédito o débito o pago en efectivo, pero esta última solo garantizará la reserva de los boletos, mas no la compra.</w:t>
+      </w:r>
     </w:p>
     <w:p>
       <w:pPr>
@@ -2558,7 +2554,7 @@
         <w:rPr>
           <w:lang w:val="es-ES"/>
         </w:rPr>
-        <w:t>Paso 6</w:t>
+        <w:t xml:space="preserve">Paso 8 </w:t>
       </w:r>
     </w:p>
     <w:p>
@@ -2571,7 +2567,7 @@
         <w:rPr>
           <w:lang w:val="es-ES"/>
         </w:rPr>
-        <w:t>En este paso se procede a la reserva y compra de los boletos, donde el usuario deberá elegir los asientos que va a reservar para posteriormente comprar.</w:t>
+        <w:t>Si el pago se efectúa con tarjeta la aplicación devolverá como resultado la compra de los boletos con los datos del comprador y los datos de la unidad donde se han reservado.</w:t>
       </w:r>
     </w:p>
     <w:p>
@@ -2584,7 +2580,31 @@
         <w:rPr>
           <w:lang w:val="es-ES"/>
         </w:rPr>
-        <w:t>Cabe recalcar que cada paso pude regresar a un anterior, pero después de haberse realizado el pago ya no se puede dar marcha atrás.</w:t>
+        <w:t>Por otra parte, si la compra se señaló como pago en efectivo devolverá como resultado una factura similar a la de</w:t>
+      </w:r>
+      <w:r>
+        <w:rPr>
+          <w:lang w:val="es-ES"/>
+        </w:rPr>
+        <w:t xml:space="preserve"> </w:t>
+      </w:r>
+      <w:r>
+        <w:rPr>
+          <w:lang w:val="es-ES"/>
+        </w:rPr>
+        <w:t xml:space="preserve">la compra solo que esta tendrá un periodo de caducidad si el usuario no se acerca a cancelar el pago de </w:t>
+      </w:r>
+      <w:r>
+        <w:rPr>
+          <w:lang w:val="es-ES"/>
+        </w:rPr>
+        <w:t>esta</w:t>
+      </w:r>
+      <w:r>
+        <w:rPr>
+          <w:lang w:val="es-ES"/>
+        </w:rPr>
+        <w:t>.</w:t>
       </w:r>
     </w:p>
     <w:p>
@@ -2593,6 +2613,12 @@
           <w:lang w:val="es-ES"/>
         </w:rPr>
       </w:pPr>
+      <w:r>
+        <w:rPr>
+          <w:lang w:val="es-ES"/>
+        </w:rPr>
+        <w:t>Paso 9</w:t>
+      </w:r>
     </w:p>
     <w:p>
       <w:pPr>
@@ -2604,7 +2630,7 @@
         <w:rPr>
           <w:lang w:val="es-ES"/>
         </w:rPr>
-        <w:t>Paso 7</w:t>
+        <w:t xml:space="preserve">Una vez realizada la compra el usuario puede seguir comprando o elegir salir del sistema. </w:t>
       </w:r>
     </w:p>
     <w:p>
@@ -2613,12 +2639,6 @@
           <w:lang w:val="es-ES"/>
         </w:rPr>
       </w:pPr>
-      <w:r>
-        <w:rPr>
-          <w:lang w:val="es-ES"/>
-        </w:rPr>
-        <w:t>Una vez elegidos los asientos el sistema requerirá la forma de pago de los mismo ya sea con pago con tarjeta de crédito o débito o pago en efectivo, pero esta última solo garantizará la reserva de los boletos, mas no la compra.</w:t>
-      </w:r>
     </w:p>
     <w:p>
       <w:pPr>
@@ -2626,6 +2646,8 @@
           <w:lang w:val="es-ES"/>
         </w:rPr>
       </w:pPr>
+      <w:bookmarkStart w:id="1" w:name="_GoBack"/>
+      <w:bookmarkEnd w:id="1"/>
     </w:p>
     <w:p>
       <w:pPr>
@@ -2633,12 +2655,6 @@
           <w:lang w:val="es-ES"/>
         </w:rPr>
       </w:pPr>
-      <w:r>
-        <w:rPr>
-          <w:lang w:val="es-ES"/>
-        </w:rPr>
-        <w:t xml:space="preserve">Paso 8 </w:t>
-      </w:r>
     </w:p>
     <w:p>
       <w:pPr>
@@ -2646,88 +2662,6 @@
           <w:lang w:val="es-ES"/>
         </w:rPr>
       </w:pPr>
-      <w:r>
-        <w:rPr>
-          <w:lang w:val="es-ES"/>
-        </w:rPr>
-        <w:t>Si el pago se efectúa con tarjeta la aplicación devolverá como resultado la compra de los boletos con los datos del comprador y los datos de la unidad donde se han reservado.</w:t>
-      </w:r>
-    </w:p>
-    <w:p>
-      <w:pPr>
-        <w:rPr>
-          <w:lang w:val="es-ES"/>
-        </w:rPr>
-      </w:pPr>
-      <w:r>
-        <w:rPr>
-          <w:lang w:val="es-ES"/>
-        </w:rPr>
-        <w:t>Por otra parte, si la compra se señaló como pago en efectivo devolverá como resultado una factura similar a la dela compra solo que esta tendrá un periodo de caducidad si el usuario no se acerca a cancelar el pago de la misma.</w:t>
-      </w:r>
-    </w:p>
-    <w:p>
-      <w:pPr>
-        <w:rPr>
-          <w:lang w:val="es-ES"/>
-        </w:rPr>
-      </w:pPr>
-    </w:p>
-    <w:p>
-      <w:pPr>
-        <w:rPr>
-          <w:lang w:val="es-ES"/>
-        </w:rPr>
-      </w:pPr>
-      <w:r>
-        <w:rPr>
-          <w:lang w:val="es-ES"/>
-        </w:rPr>
-        <w:t>Paso 9</w:t>
-      </w:r>
-    </w:p>
-    <w:p>
-      <w:pPr>
-        <w:rPr>
-          <w:lang w:val="es-ES"/>
-        </w:rPr>
-      </w:pPr>
-      <w:r>
-        <w:rPr>
-          <w:lang w:val="es-ES"/>
-        </w:rPr>
-        <w:t xml:space="preserve">Una vez realizada la compra el usuario puede seguir comprando o elegir salir del sistema. </w:t>
-      </w:r>
-    </w:p>
-    <w:p>
-      <w:pPr>
-        <w:rPr>
-          <w:lang w:val="es-ES"/>
-        </w:rPr>
-      </w:pPr>
-    </w:p>
-    <w:p>
-      <w:pPr>
-        <w:rPr>
-          <w:lang w:val="es-ES"/>
-        </w:rPr>
-      </w:pPr>
-    </w:p>
-    <w:p>
-      <w:pPr>
-        <w:rPr>
-          <w:lang w:val="es-ES"/>
-        </w:rPr>
-      </w:pPr>
-    </w:p>
-    <w:p>
-      <w:pPr>
-        <w:rPr>
-          <w:lang w:val="es-ES"/>
-        </w:rPr>
-      </w:pPr>
-      <w:bookmarkStart w:id="1" w:name="_GoBack"/>
-      <w:bookmarkEnd w:id="1"/>
     </w:p>
     <w:sectPr>
       <w:headerReference w:type="default" r:id="rId8"/>
@@ -2743,7 +2677,7 @@
 </file>
 
 <file path=word/endnotes.xml><?xml version="1.0" encoding="utf-8"?>
-<w:endnotes xmlns:wpc="http://schemas.microsoft.com/office/word/2010/wordprocessingCanvas" xmlns:cx="http://schemas.microsoft.com/office/drawing/2014/chartex" xmlns:mc="http://schemas.openxmlformats.org/markup-compatibility/2006" xmlns:o="urn:schemas-microsoft-com:office:office" xmlns:r="http://schemas.openxmlformats.org/officeDocument/2006/relationships" xmlns:m="http://schemas.openxmlformats.org/officeDocument/2006/math" xmlns:v="urn:schemas-microsoft-com:vml" xmlns:wp14="http://schemas.microsoft.com/office/word/2010/wordprocessingDrawing" xmlns:wp="http://schemas.openxmlformats.org/drawingml/2006/wordprocessingDrawing" xmlns:w10="urn:schemas-microsoft-com:office:word" xmlns:w="http://schemas.openxmlformats.org/wordprocessingml/2006/main" xmlns:w14="http://schemas.microsoft.com/office/word/2010/wordml" xmlns:w15="http://schemas.microsoft.com/office/word/2012/wordml" xmlns:w16se="http://schemas.microsoft.com/office/word/2015/wordml/symex" xmlns:wpg="http://schemas.microsoft.com/office/word/2010/wordprocessingGroup" xmlns:wpi="http://schemas.microsoft.com/office/word/2010/wordprocessingInk" xmlns:wne="http://schemas.microsoft.com/office/word/2006/wordml" xmlns:wps="http://schemas.microsoft.com/office/word/2010/wordprocessingShape" mc:Ignorable="w14 w15 w16se wp14">
+<w:endnotes xmlns:wpc="http://schemas.microsoft.com/office/word/2010/wordprocessingCanvas" xmlns:cx="http://schemas.microsoft.com/office/drawing/2014/chartex" xmlns:cx1="http://schemas.microsoft.com/office/drawing/2015/9/8/chartex" xmlns:cx2="http://schemas.microsoft.com/office/drawing/2015/10/21/chartex" xmlns:cx3="http://schemas.microsoft.com/office/drawing/2016/5/9/chartex" xmlns:cx4="http://schemas.microsoft.com/office/drawing/2016/5/10/chartex" xmlns:cx5="http://schemas.microsoft.com/office/drawing/2016/5/11/chartex" xmlns:cx6="http://schemas.microsoft.com/office/drawing/2016/5/12/chartex" xmlns:cx7="http://schemas.microsoft.com/office/drawing/2016/5/13/chartex" xmlns:cx8="http://schemas.microsoft.com/office/drawing/2016/5/14/chartex" xmlns:mc="http://schemas.openxmlformats.org/markup-compatibility/2006" xmlns:aink="http://schemas.microsoft.com/office/drawing/2016/ink" xmlns:am3d="http://schemas.microsoft.com/office/drawing/2017/model3d" xmlns:o="urn:schemas-microsoft-com:office:office" xmlns:r="http://schemas.openxmlformats.org/officeDocument/2006/relationships" xmlns:m="http://schemas.openxmlformats.org/officeDocument/2006/math" xmlns:v="urn:schemas-microsoft-com:vml" xmlns:wp14="http://schemas.microsoft.com/office/word/2010/wordprocessingDrawing" xmlns:wp="http://schemas.openxmlformats.org/drawingml/2006/wordprocessingDrawing" xmlns:w10="urn:schemas-microsoft-com:office:word" xmlns:w="http://schemas.openxmlformats.org/wordprocessingml/2006/main" xmlns:w14="http://schemas.microsoft.com/office/word/2010/wordml" xmlns:w15="http://schemas.microsoft.com/office/word/2012/wordml" xmlns:w16cid="http://schemas.microsoft.com/office/word/2016/wordml/cid" xmlns:w16se="http://schemas.microsoft.com/office/word/2015/wordml/symex" xmlns:wpg="http://schemas.microsoft.com/office/word/2010/wordprocessingGroup" xmlns:wpi="http://schemas.microsoft.com/office/word/2010/wordprocessingInk" xmlns:wne="http://schemas.microsoft.com/office/word/2006/wordml" xmlns:wps="http://schemas.microsoft.com/office/word/2010/wordprocessingShape" mc:Ignorable="w14 w15 w16se w16cid wp14">
   <w:endnote w:type="separator" w:id="-1">
     <w:p>
       <w:pPr>
@@ -2768,7 +2702,7 @@
 </file>
 
 <file path=word/footnotes.xml><?xml version="1.0" encoding="utf-8"?>
-<w:footnotes xmlns:wpc="http://schemas.microsoft.com/office/word/2010/wordprocessingCanvas" xmlns:cx="http://schemas.microsoft.com/office/drawing/2014/chartex" xmlns:mc="http://schemas.openxmlformats.org/markup-compatibility/2006" xmlns:o="urn:schemas-microsoft-com:office:office" xmlns:r="http://schemas.openxmlformats.org/officeDocument/2006/relationships" xmlns:m="http://schemas.openxmlformats.org/officeDocument/2006/math" xmlns:v="urn:schemas-microsoft-com:vml" xmlns:wp14="http://schemas.microsoft.com/office/word/2010/wordprocessingDrawing" xmlns:wp="http://schemas.openxmlformats.org/drawingml/2006/wordprocessingDrawing" xmlns:w10="urn:schemas-microsoft-com:office:word" xmlns:w="http://schemas.openxmlformats.org/wordprocessingml/2006/main" xmlns:w14="http://schemas.microsoft.com/office/word/2010/wordml" xmlns:w15="http://schemas.microsoft.com/office/word/2012/wordml" xmlns:w16se="http://schemas.microsoft.com/office/word/2015/wordml/symex" xmlns:wpg="http://schemas.microsoft.com/office/word/2010/wordprocessingGroup" xmlns:wpi="http://schemas.microsoft.com/office/word/2010/wordprocessingInk" xmlns:wne="http://schemas.microsoft.com/office/word/2006/wordml" xmlns:wps="http://schemas.microsoft.com/office/word/2010/wordprocessingShape" mc:Ignorable="w14 w15 w16se wp14">
+<w:footnotes xmlns:wpc="http://schemas.microsoft.com/office/word/2010/wordprocessingCanvas" xmlns:cx="http://schemas.microsoft.com/office/drawing/2014/chartex" xmlns:cx1="http://schemas.microsoft.com/office/drawing/2015/9/8/chartex" xmlns:cx2="http://schemas.microsoft.com/office/drawing/2015/10/21/chartex" xmlns:cx3="http://schemas.microsoft.com/office/drawing/2016/5/9/chartex" xmlns:cx4="http://schemas.microsoft.com/office/drawing/2016/5/10/chartex" xmlns:cx5="http://schemas.microsoft.com/office/drawing/2016/5/11/chartex" xmlns:cx6="http://schemas.microsoft.com/office/drawing/2016/5/12/chartex" xmlns:cx7="http://schemas.microsoft.com/office/drawing/2016/5/13/chartex" xmlns:cx8="http://schemas.microsoft.com/office/drawing/2016/5/14/chartex" xmlns:mc="http://schemas.openxmlformats.org/markup-compatibility/2006" xmlns:aink="http://schemas.microsoft.com/office/drawing/2016/ink" xmlns:am3d="http://schemas.microsoft.com/office/drawing/2017/model3d" xmlns:o="urn:schemas-microsoft-com:office:office" xmlns:r="http://schemas.openxmlformats.org/officeDocument/2006/relationships" xmlns:m="http://schemas.openxmlformats.org/officeDocument/2006/math" xmlns:v="urn:schemas-microsoft-com:vml" xmlns:wp14="http://schemas.microsoft.com/office/word/2010/wordprocessingDrawing" xmlns:wp="http://schemas.openxmlformats.org/drawingml/2006/wordprocessingDrawing" xmlns:w10="urn:schemas-microsoft-com:office:word" xmlns:w="http://schemas.openxmlformats.org/wordprocessingml/2006/main" xmlns:w14="http://schemas.microsoft.com/office/word/2010/wordml" xmlns:w15="http://schemas.microsoft.com/office/word/2012/wordml" xmlns:w16cid="http://schemas.microsoft.com/office/word/2016/wordml/cid" xmlns:w16se="http://schemas.microsoft.com/office/word/2015/wordml/symex" xmlns:wpg="http://schemas.microsoft.com/office/word/2010/wordprocessingGroup" xmlns:wpi="http://schemas.microsoft.com/office/word/2010/wordprocessingInk" xmlns:wne="http://schemas.microsoft.com/office/word/2006/wordml" xmlns:wps="http://schemas.microsoft.com/office/word/2010/wordprocessingShape" mc:Ignorable="w14 w15 w16se w16cid wp14">
   <w:footnote w:type="separator" w:id="-1">
     <w:p>
       <w:pPr>
@@ -2793,7 +2727,7 @@
 </file>
 
 <file path=word/header1.xml><?xml version="1.0" encoding="utf-8"?>
-<w:hdr xmlns:wpc="http://schemas.microsoft.com/office/word/2010/wordprocessingCanvas" xmlns:cx="http://schemas.microsoft.com/office/drawing/2014/chartex" xmlns:mc="http://schemas.openxmlformats.org/markup-compatibility/2006" xmlns:o="urn:schemas-microsoft-com:office:office" xmlns:r="http://schemas.openxmlformats.org/officeDocument/2006/relationships" xmlns:m="http://schemas.openxmlformats.org/officeDocument/2006/math" xmlns:v="urn:schemas-microsoft-com:vml" xmlns:wp14="http://schemas.microsoft.com/office/word/2010/wordprocessingDrawing" xmlns:wp="http://schemas.openxmlformats.org/drawingml/2006/wordprocessingDrawing" xmlns:w10="urn:schemas-microsoft-com:office:word" xmlns:w="http://schemas.openxmlformats.org/wordprocessingml/2006/main" xmlns:w14="http://schemas.microsoft.com/office/word/2010/wordml" xmlns:w15="http://schemas.microsoft.com/office/word/2012/wordml" xmlns:w16se="http://schemas.microsoft.com/office/word/2015/wordml/symex" xmlns:wpg="http://schemas.microsoft.com/office/word/2010/wordprocessingGroup" xmlns:wpi="http://schemas.microsoft.com/office/word/2010/wordprocessingInk" xmlns:wne="http://schemas.microsoft.com/office/word/2006/wordml" xmlns:wps="http://schemas.microsoft.com/office/word/2010/wordprocessingShape" mc:Ignorable="w14 w15 w16se wp14">
+<w:hdr xmlns:wpc="http://schemas.microsoft.com/office/word/2010/wordprocessingCanvas" xmlns:cx="http://schemas.microsoft.com/office/drawing/2014/chartex" xmlns:cx1="http://schemas.microsoft.com/office/drawing/2015/9/8/chartex" xmlns:cx2="http://schemas.microsoft.com/office/drawing/2015/10/21/chartex" xmlns:cx3="http://schemas.microsoft.com/office/drawing/2016/5/9/chartex" xmlns:cx4="http://schemas.microsoft.com/office/drawing/2016/5/10/chartex" xmlns:cx5="http://schemas.microsoft.com/office/drawing/2016/5/11/chartex" xmlns:cx6="http://schemas.microsoft.com/office/drawing/2016/5/12/chartex" xmlns:cx7="http://schemas.microsoft.com/office/drawing/2016/5/13/chartex" xmlns:cx8="http://schemas.microsoft.com/office/drawing/2016/5/14/chartex" xmlns:mc="http://schemas.openxmlformats.org/markup-compatibility/2006" xmlns:aink="http://schemas.microsoft.com/office/drawing/2016/ink" xmlns:am3d="http://schemas.microsoft.com/office/drawing/2017/model3d" xmlns:o="urn:schemas-microsoft-com:office:office" xmlns:r="http://schemas.openxmlformats.org/officeDocument/2006/relationships" xmlns:m="http://schemas.openxmlformats.org/officeDocument/2006/math" xmlns:v="urn:schemas-microsoft-com:vml" xmlns:wp14="http://schemas.microsoft.com/office/word/2010/wordprocessingDrawing" xmlns:wp="http://schemas.openxmlformats.org/drawingml/2006/wordprocessingDrawing" xmlns:w10="urn:schemas-microsoft-com:office:word" xmlns:w="http://schemas.openxmlformats.org/wordprocessingml/2006/main" xmlns:w14="http://schemas.microsoft.com/office/word/2010/wordml" xmlns:w15="http://schemas.microsoft.com/office/word/2012/wordml" xmlns:w16cid="http://schemas.microsoft.com/office/word/2016/wordml/cid" xmlns:w16se="http://schemas.microsoft.com/office/word/2015/wordml/symex" xmlns:wpg="http://schemas.microsoft.com/office/word/2010/wordprocessingGroup" xmlns:wpi="http://schemas.microsoft.com/office/word/2010/wordprocessingInk" xmlns:wne="http://schemas.microsoft.com/office/word/2006/wordml" xmlns:wps="http://schemas.microsoft.com/office/word/2010/wordprocessingShape" mc:Ignorable="w14 w15 w16se w16cid wp14">
   <w:p>
     <w:pPr>
       <w:pStyle w:val="Encabezado"/>
@@ -3002,7 +2936,7 @@
 </file>
 
 <file path=word/header2.xml><?xml version="1.0" encoding="utf-8"?>
-<w:hdr xmlns:wpc="http://schemas.microsoft.com/office/word/2010/wordprocessingCanvas" xmlns:cx="http://schemas.microsoft.com/office/drawing/2014/chartex" xmlns:mc="http://schemas.openxmlformats.org/markup-compatibility/2006" xmlns:o="urn:schemas-microsoft-com:office:office" xmlns:r="http://schemas.openxmlformats.org/officeDocument/2006/relationships" xmlns:m="http://schemas.openxmlformats.org/officeDocument/2006/math" xmlns:v="urn:schemas-microsoft-com:vml" xmlns:wp14="http://schemas.microsoft.com/office/word/2010/wordprocessingDrawing" xmlns:wp="http://schemas.openxmlformats.org/drawingml/2006/wordprocessingDrawing" xmlns:w10="urn:schemas-microsoft-com:office:word" xmlns:w="http://schemas.openxmlformats.org/wordprocessingml/2006/main" xmlns:w14="http://schemas.microsoft.com/office/word/2010/wordml" xmlns:w15="http://schemas.microsoft.com/office/word/2012/wordml" xmlns:w16se="http://schemas.microsoft.com/office/word/2015/wordml/symex" xmlns:wpg="http://schemas.microsoft.com/office/word/2010/wordprocessingGroup" xmlns:wpi="http://schemas.microsoft.com/office/word/2010/wordprocessingInk" xmlns:wne="http://schemas.microsoft.com/office/word/2006/wordml" xmlns:wps="http://schemas.microsoft.com/office/word/2010/wordprocessingShape" mc:Ignorable="w14 w15 w16se wp14">
+<w:hdr xmlns:wpc="http://schemas.microsoft.com/office/word/2010/wordprocessingCanvas" xmlns:cx="http://schemas.microsoft.com/office/drawing/2014/chartex" xmlns:cx1="http://schemas.microsoft.com/office/drawing/2015/9/8/chartex" xmlns:cx2="http://schemas.microsoft.com/office/drawing/2015/10/21/chartex" xmlns:cx3="http://schemas.microsoft.com/office/drawing/2016/5/9/chartex" xmlns:cx4="http://schemas.microsoft.com/office/drawing/2016/5/10/chartex" xmlns:cx5="http://schemas.microsoft.com/office/drawing/2016/5/11/chartex" xmlns:cx6="http://schemas.microsoft.com/office/drawing/2016/5/12/chartex" xmlns:cx7="http://schemas.microsoft.com/office/drawing/2016/5/13/chartex" xmlns:cx8="http://schemas.microsoft.com/office/drawing/2016/5/14/chartex" xmlns:mc="http://schemas.openxmlformats.org/markup-compatibility/2006" xmlns:aink="http://schemas.microsoft.com/office/drawing/2016/ink" xmlns:am3d="http://schemas.microsoft.com/office/drawing/2017/model3d" xmlns:o="urn:schemas-microsoft-com:office:office" xmlns:r="http://schemas.openxmlformats.org/officeDocument/2006/relationships" xmlns:m="http://schemas.openxmlformats.org/officeDocument/2006/math" xmlns:v="urn:schemas-microsoft-com:vml" xmlns:wp14="http://schemas.microsoft.com/office/word/2010/wordprocessingDrawing" xmlns:wp="http://schemas.openxmlformats.org/drawingml/2006/wordprocessingDrawing" xmlns:w10="urn:schemas-microsoft-com:office:word" xmlns:w="http://schemas.openxmlformats.org/wordprocessingml/2006/main" xmlns:w14="http://schemas.microsoft.com/office/word/2010/wordml" xmlns:w15="http://schemas.microsoft.com/office/word/2012/wordml" xmlns:w16cid="http://schemas.microsoft.com/office/word/2016/wordml/cid" xmlns:w16se="http://schemas.microsoft.com/office/word/2015/wordml/symex" xmlns:wpg="http://schemas.microsoft.com/office/word/2010/wordprocessingGroup" xmlns:wpi="http://schemas.microsoft.com/office/word/2010/wordprocessingInk" xmlns:wne="http://schemas.microsoft.com/office/word/2006/wordml" xmlns:wps="http://schemas.microsoft.com/office/word/2010/wordprocessingShape" mc:Ignorable="w14 w15 w16se w16cid wp14">
   <w:p>
     <w:pPr>
       <w:pStyle w:val="Encabezado"/>
@@ -3071,7 +3005,7 @@
 </file>
 
 <file path=word/numbering.xml><?xml version="1.0" encoding="utf-8"?>
-<w:numbering xmlns:wpc="http://schemas.microsoft.com/office/word/2010/wordprocessingCanvas" xmlns:cx="http://schemas.microsoft.com/office/drawing/2014/chartex" xmlns:mc="http://schemas.openxmlformats.org/markup-compatibility/2006" xmlns:o="urn:schemas-microsoft-com:office:office" xmlns:r="http://schemas.openxmlformats.org/officeDocument/2006/relationships" xmlns:m="http://schemas.openxmlformats.org/officeDocument/2006/math" xmlns:v="urn:schemas-microsoft-com:vml" xmlns:wp14="http://schemas.microsoft.com/office/word/2010/wordprocessingDrawing" xmlns:wp="http://schemas.openxmlformats.org/drawingml/2006/wordprocessingDrawing" xmlns:w10="urn:schemas-microsoft-com:office:word" xmlns:w="http://schemas.openxmlformats.org/wordprocessingml/2006/main" xmlns:w14="http://schemas.microsoft.com/office/word/2010/wordml" xmlns:w15="http://schemas.microsoft.com/office/word/2012/wordml" xmlns:w16se="http://schemas.microsoft.com/office/word/2015/wordml/symex" xmlns:wpg="http://schemas.microsoft.com/office/word/2010/wordprocessingGroup" xmlns:wpi="http://schemas.microsoft.com/office/word/2010/wordprocessingInk" xmlns:wne="http://schemas.microsoft.com/office/word/2006/wordml" xmlns:wps="http://schemas.microsoft.com/office/word/2010/wordprocessingShape" mc:Ignorable="w14 w15 w16se wp14">
+<w:numbering xmlns:wpc="http://schemas.microsoft.com/office/word/2010/wordprocessingCanvas" xmlns:cx="http://schemas.microsoft.com/office/drawing/2014/chartex" xmlns:cx1="http://schemas.microsoft.com/office/drawing/2015/9/8/chartex" xmlns:cx2="http://schemas.microsoft.com/office/drawing/2015/10/21/chartex" xmlns:cx3="http://schemas.microsoft.com/office/drawing/2016/5/9/chartex" xmlns:cx4="http://schemas.microsoft.com/office/drawing/2016/5/10/chartex" xmlns:cx5="http://schemas.microsoft.com/office/drawing/2016/5/11/chartex" xmlns:cx6="http://schemas.microsoft.com/office/drawing/2016/5/12/chartex" xmlns:cx7="http://schemas.microsoft.com/office/drawing/2016/5/13/chartex" xmlns:cx8="http://schemas.microsoft.com/office/drawing/2016/5/14/chartex" xmlns:mc="http://schemas.openxmlformats.org/markup-compatibility/2006" xmlns:aink="http://schemas.microsoft.com/office/drawing/2016/ink" xmlns:am3d="http://schemas.microsoft.com/office/drawing/2017/model3d" xmlns:o="urn:schemas-microsoft-com:office:office" xmlns:r="http://schemas.openxmlformats.org/officeDocument/2006/relationships" xmlns:m="http://schemas.openxmlformats.org/officeDocument/2006/math" xmlns:v="urn:schemas-microsoft-com:vml" xmlns:wp14="http://schemas.microsoft.com/office/word/2010/wordprocessingDrawing" xmlns:wp="http://schemas.openxmlformats.org/drawingml/2006/wordprocessingDrawing" xmlns:w10="urn:schemas-microsoft-com:office:word" xmlns:w="http://schemas.openxmlformats.org/wordprocessingml/2006/main" xmlns:w14="http://schemas.microsoft.com/office/word/2010/wordml" xmlns:w15="http://schemas.microsoft.com/office/word/2012/wordml" xmlns:w16cid="http://schemas.microsoft.com/office/word/2016/wordml/cid" xmlns:w16se="http://schemas.microsoft.com/office/word/2015/wordml/symex" xmlns:wpg="http://schemas.microsoft.com/office/word/2010/wordprocessingGroup" xmlns:wpi="http://schemas.microsoft.com/office/word/2010/wordprocessingInk" xmlns:wne="http://schemas.microsoft.com/office/word/2006/wordml" xmlns:wps="http://schemas.microsoft.com/office/word/2010/wordprocessingShape" mc:Ignorable="w14 w15 w16se w16cid wp14">
   <w:abstractNum w:abstractNumId="0" w15:restartNumberingAfterBreak="0">
     <w:nsid w:val="00BC6D84"/>
     <w:multiLevelType w:val="hybridMultilevel"/>
@@ -5734,7 +5668,7 @@
 </file>
 
 <file path=word/styles.xml><?xml version="1.0" encoding="utf-8"?>
-<w:styles xmlns:mc="http://schemas.openxmlformats.org/markup-compatibility/2006" xmlns:r="http://schemas.openxmlformats.org/officeDocument/2006/relationships" xmlns:w="http://schemas.openxmlformats.org/wordprocessingml/2006/main" xmlns:w14="http://schemas.microsoft.com/office/word/2010/wordml" xmlns:w15="http://schemas.microsoft.com/office/word/2012/wordml" xmlns:w16se="http://schemas.microsoft.com/office/word/2015/wordml/symex" mc:Ignorable="w14 w15 w16se">
+<w:styles xmlns:mc="http://schemas.openxmlformats.org/markup-compatibility/2006" xmlns:r="http://schemas.openxmlformats.org/officeDocument/2006/relationships" xmlns:w="http://schemas.openxmlformats.org/wordprocessingml/2006/main" xmlns:w14="http://schemas.microsoft.com/office/word/2010/wordml" xmlns:w15="http://schemas.microsoft.com/office/word/2012/wordml" xmlns:w16cid="http://schemas.microsoft.com/office/word/2016/wordml/cid" xmlns:w16se="http://schemas.microsoft.com/office/word/2015/wordml/symex" mc:Ignorable="w14 w15 w16se w16cid">
   <w:docDefaults>
     <w:rPrDefault>
       <w:rPr>
@@ -5750,7 +5684,7 @@
       </w:pPr>
     </w:pPrDefault>
   </w:docDefaults>
-  <w:latentStyles w:defLockedState="0" w:defUIPriority="99" w:defSemiHidden="0" w:defUnhideWhenUsed="0" w:defQFormat="0" w:count="371">
+  <w:latentStyles w:defLockedState="0" w:defUIPriority="99" w:defSemiHidden="0" w:defUnhideWhenUsed="0" w:defQFormat="0" w:count="375">
     <w:lsdException w:name="Normal" w:uiPriority="0" w:qFormat="1"/>
     <w:lsdException w:name="heading 1" w:uiPriority="9" w:qFormat="1"/>
     <w:lsdException w:name="heading 2" w:semiHidden="1" w:uiPriority="9" w:unhideWhenUsed="1" w:qFormat="1"/>
@@ -5856,7 +5790,6 @@
     <w:lsdException w:name="HTML Sample" w:semiHidden="1" w:unhideWhenUsed="1"/>
     <w:lsdException w:name="HTML Typewriter" w:semiHidden="1" w:unhideWhenUsed="1"/>
     <w:lsdException w:name="HTML Variable" w:semiHidden="1" w:unhideWhenUsed="1"/>
-    <w:lsdException w:name="Normal Table" w:semiHidden="1" w:unhideWhenUsed="1"/>
     <w:lsdException w:name="annotation subject" w:semiHidden="1" w:unhideWhenUsed="1"/>
     <w:lsdException w:name="No List" w:semiHidden="1" w:unhideWhenUsed="1"/>
     <w:lsdException w:name="Outline List 1" w:semiHidden="1" w:unhideWhenUsed="1"/>
@@ -5900,10 +5833,8 @@
     <w:lsdException w:name="Table Elegant" w:semiHidden="1" w:unhideWhenUsed="1"/>
     <w:lsdException w:name="Table Professional" w:semiHidden="1" w:unhideWhenUsed="1"/>
     <w:lsdException w:name="Table Subtle 1" w:semiHidden="1" w:unhideWhenUsed="1"/>
-    <w:lsdException w:name="Table Subtle 2" w:semiHidden="1" w:unhideWhenUsed="1"/>
     <w:lsdException w:name="Table Web 1" w:semiHidden="1" w:unhideWhenUsed="1"/>
     <w:lsdException w:name="Table Web 2" w:semiHidden="1" w:unhideWhenUsed="1"/>
-    <w:lsdException w:name="Table Web 3" w:semiHidden="1" w:unhideWhenUsed="1"/>
     <w:lsdException w:name="Balloon Text" w:semiHidden="1" w:unhideWhenUsed="1"/>
     <w:lsdException w:name="Table Grid" w:uiPriority="39"/>
     <w:lsdException w:name="Table Theme" w:semiHidden="1" w:unhideWhenUsed="1"/>
@@ -6122,6 +6053,10 @@
     <w:lsdException w:name="List Table 5 Dark Accent 6" w:uiPriority="50"/>
     <w:lsdException w:name="List Table 6 Colorful Accent 6" w:uiPriority="51"/>
     <w:lsdException w:name="List Table 7 Colorful Accent 6" w:uiPriority="52"/>
+    <w:lsdException w:name="Mention" w:semiHidden="1" w:unhideWhenUsed="1"/>
+    <w:lsdException w:name="Smart Hyperlink" w:semiHidden="1" w:unhideWhenUsed="1"/>
+    <w:lsdException w:name="Hashtag" w:semiHidden="1" w:unhideWhenUsed="1"/>
+    <w:lsdException w:name="Unresolved Mention" w:semiHidden="1" w:unhideWhenUsed="1"/>
   </w:latentStyles>
   <w:style w:type="paragraph" w:default="1" w:styleId="Normal">
     <w:name w:val="Normal"/>
@@ -6592,7 +6527,7 @@
 </file>
 
 <file path=customXml/itemProps1.xml><?xml version="1.0" encoding="utf-8"?>
-<ds:datastoreItem xmlns:ds="http://schemas.openxmlformats.org/officeDocument/2006/customXml" ds:itemID="{D04A81C4-32D0-48F0-8905-38AF68367128}">
+<ds:datastoreItem xmlns:ds="http://schemas.openxmlformats.org/officeDocument/2006/customXml" ds:itemID="{B1172950-E22C-4262-AA8C-3DE2C8183C8E}">
   <ds:schemaRefs>
     <ds:schemaRef ds:uri="http://schemas.openxmlformats.org/officeDocument/2006/bibliography"/>
   </ds:schemaRefs>

</xml_diff>